<commit_message>
Submitted revised edition of manuscript
</commit_message>
<xml_diff>
--- a/text/SupportManuscriptDraft.docx
+++ b/text/SupportManuscriptDraft.docx
@@ -261,19 +261,19 @@
         <w:pStyle w:val="Date"/>
       </w:pPr>
       <w:r>
-        <w:t xml:space="preserve">juni</w:t>
-      </w:r>
-      <w:r>
-        <w:t xml:space="preserve"> </w:t>
-      </w:r>
-      <w:r>
-        <w:t xml:space="preserve">11,</w:t>
-      </w:r>
-      <w:r>
-        <w:t xml:space="preserve"> </w:t>
-      </w:r>
-      <w:r>
-        <w:t xml:space="preserve">2022</w:t>
+        <w:t xml:space="preserve">January</w:t>
+      </w:r>
+      <w:r>
+        <w:t xml:space="preserve"> </w:t>
+      </w:r>
+      <w:r>
+        <w:t xml:space="preserve">20,</w:t>
+      </w:r>
+      <w:r>
+        <w:t xml:space="preserve"> </w:t>
+      </w:r>
+      <w:r>
+        <w:t xml:space="preserve">2023</w:t>
       </w:r>
     </w:p>
     <w:p>
@@ -304,37 +304,37 @@
         <w:pStyle w:val="FirstParagraph"/>
       </w:pPr>
       <w:r>
-        <w:t xml:space="preserve">eps = 50: 158 mismatches with 165 tracks kept</w:t>
-      </w:r>
-      <w:r>
-        <w:t xml:space="preserve"> </w:t>
-      </w:r>
-      <w:r>
-        <w:t xml:space="preserve">eps = 100: 103 mismatches with 147 tracks kept</w:t>
-      </w:r>
-      <w:r>
-        <w:t xml:space="preserve"> </w:t>
-      </w:r>
-      <w:r>
-        <w:t xml:space="preserve">eps = 150: 71 mismatches with 124 tracks kept</w:t>
-      </w:r>
-      <w:r>
-        <w:t xml:space="preserve"> </w:t>
-      </w:r>
-      <w:r>
-        <w:t xml:space="preserve">eps = 200: 47 mismatches with 100 tracks kept</w:t>
-      </w:r>
-      <w:r>
-        <w:t xml:space="preserve"> </w:t>
-      </w:r>
-      <w:r>
-        <w:t xml:space="preserve">eps = 250: 30 mismatches with 69 tracks kept</w:t>
-      </w:r>
-      <w:r>
-        <w:t xml:space="preserve"> </w:t>
-      </w:r>
-      <w:r>
-        <w:t xml:space="preserve">eps = 300: 9 mismatches with 49 tracks kept</w:t>
+        <w:t xml:space="preserve">eps = 50: 158 mismatches with 171 tracks kept</w:t>
+      </w:r>
+      <w:r>
+        <w:t xml:space="preserve"> </w:t>
+      </w:r>
+      <w:r>
+        <w:t xml:space="preserve">eps = 100: 103 mismatches with 153 tracks kept</w:t>
+      </w:r>
+      <w:r>
+        <w:t xml:space="preserve"> </w:t>
+      </w:r>
+      <w:r>
+        <w:t xml:space="preserve">eps = 150: 71 mismatches with 130 tracks kept</w:t>
+      </w:r>
+      <w:r>
+        <w:t xml:space="preserve"> </w:t>
+      </w:r>
+      <w:r>
+        <w:t xml:space="preserve">eps = 200: 47 mismatches with 106 tracks kept</w:t>
+      </w:r>
+      <w:r>
+        <w:t xml:space="preserve"> </w:t>
+      </w:r>
+      <w:r>
+        <w:t xml:space="preserve">eps = 250: 30 mismatches with 75 tracks kept</w:t>
+      </w:r>
+      <w:r>
+        <w:t xml:space="preserve"> </w:t>
+      </w:r>
+      <w:r>
+        <w:t xml:space="preserve">eps = 300: 9 mismatches with 51 tracks kept</w:t>
       </w:r>
       <w:r>
         <w:t xml:space="preserve"> </w:t>

</xml_diff>